<commit_message>
Fixed Acceptance test document and Intentional bugs
</commit_message>
<xml_diff>
--- a/Docs a parte/(Nuestro) Enviado dia 3 de mayo/Intentional bugs (Acme-Hacker-Rank + Acme-Rookies).docx
+++ b/Docs a parte/(Nuestro) Enviado dia 3 de mayo/Intentional bugs (Acme-Hacker-Rank + Acme-Rookies).docx
@@ -992,8 +992,6 @@
           <w:r>
             <w:t>t</w:t>
           </w:r>
-          <w:bookmarkStart w:id="0" w:name="_GoBack"/>
-          <w:bookmarkEnd w:id="0"/>
         </w:p>
         <w:p>
           <w:pPr>
@@ -2056,7 +2054,7 @@
           <w:lang w:val="en-GB"/>
         </w:rPr>
       </w:pPr>
-      <w:bookmarkStart w:id="1" w:name="_Toc8229599"/>
+      <w:bookmarkStart w:id="0" w:name="_Toc8229599"/>
       <w:r>
         <w:rPr>
           <w:lang w:val="en-GB"/>
@@ -2076,12 +2074,12 @@
         </w:rPr>
         <w:t>UC7.1</w:t>
       </w:r>
-      <w:bookmarkEnd w:id="1"/>
-      <w:r>
-        <w:rPr>
-          <w:lang w:val="en-GB"/>
-        </w:rPr>
-        <w:t xml:space="preserve"> </w:t>
+      <w:bookmarkEnd w:id="0"/>
+      <w:r>
+        <w:rPr>
+          <w:lang w:val="en-GB"/>
+        </w:rPr>
+        <w:t xml:space="preserve"> V</w:t>
       </w:r>
     </w:p>
     <w:p>
@@ -2189,19 +2187,25 @@
           <w:lang w:val="en-GB"/>
         </w:rPr>
       </w:pPr>
-      <w:bookmarkStart w:id="2" w:name="_Toc8229600"/>
+      <w:bookmarkStart w:id="1" w:name="_Toc8229600"/>
       <w:r>
         <w:rPr>
           <w:lang w:val="en-GB"/>
         </w:rPr>
         <w:t>Bug in use case UC7.4</w:t>
       </w:r>
-      <w:bookmarkEnd w:id="2"/>
+      <w:bookmarkEnd w:id="1"/>
       <w:r>
         <w:rPr>
           <w:lang w:val="en-GB"/>
         </w:rPr>
         <w:t xml:space="preserve"> </w:t>
+      </w:r>
+      <w:r>
+        <w:rPr>
+          <w:lang w:val="en-GB"/>
+        </w:rPr>
+        <w:t>V</w:t>
       </w:r>
     </w:p>
     <w:p>
@@ -2301,19 +2305,25 @@
           <w:lang w:val="en-GB"/>
         </w:rPr>
       </w:pPr>
-      <w:bookmarkStart w:id="3" w:name="_Toc8229601"/>
+      <w:bookmarkStart w:id="2" w:name="_Toc8229601"/>
       <w:r>
         <w:rPr>
           <w:lang w:val="en-GB"/>
         </w:rPr>
         <w:t>Bug in use case UC9.1</w:t>
       </w:r>
-      <w:bookmarkEnd w:id="3"/>
+      <w:bookmarkEnd w:id="2"/>
       <w:r>
         <w:rPr>
           <w:lang w:val="en-GB"/>
         </w:rPr>
         <w:t xml:space="preserve"> </w:t>
+      </w:r>
+      <w:r>
+        <w:rPr>
+          <w:lang w:val="en-GB"/>
+        </w:rPr>
+        <w:t>V</w:t>
       </w:r>
     </w:p>
     <w:p>
@@ -2413,19 +2423,25 @@
           <w:lang w:val="en-GB"/>
         </w:rPr>
       </w:pPr>
-      <w:bookmarkStart w:id="4" w:name="_Toc8229602"/>
+      <w:bookmarkStart w:id="3" w:name="_Toc8229602"/>
       <w:r>
         <w:rPr>
           <w:lang w:val="en-GB"/>
         </w:rPr>
         <w:t>Bug in use case UC9.3</w:t>
       </w:r>
-      <w:bookmarkEnd w:id="4"/>
+      <w:bookmarkEnd w:id="3"/>
       <w:r>
         <w:rPr>
           <w:lang w:val="en-GB"/>
         </w:rPr>
         <w:t xml:space="preserve"> </w:t>
+      </w:r>
+      <w:r>
+        <w:rPr>
+          <w:lang w:val="en-GB"/>
+        </w:rPr>
+        <w:t>X</w:t>
       </w:r>
     </w:p>
     <w:p>
@@ -2542,7 +2558,7 @@
           <w:lang w:val="en-GB"/>
         </w:rPr>
       </w:pPr>
-      <w:bookmarkStart w:id="5" w:name="_Toc8229603"/>
+      <w:bookmarkStart w:id="4" w:name="_Toc8229603"/>
       <w:r>
         <w:rPr>
           <w:lang w:val="en-GB"/>
@@ -2561,14 +2577,31 @@
           <w:lang w:val="en-GB"/>
         </w:rPr>
         <w:tab/>
+      </w:r>
+      <w:r>
+        <w:rPr>
+          <w:lang w:val="en-GB"/>
+        </w:rPr>
+        <w:t xml:space="preserve"> </w:t>
+      </w:r>
+      <w:r>
+        <w:rPr>
+          <w:lang w:val="en-GB"/>
+        </w:rPr>
         <w:t>UC10.1</w:t>
       </w:r>
-      <w:bookmarkEnd w:id="5"/>
+      <w:bookmarkEnd w:id="4"/>
       <w:r>
         <w:rPr>
           <w:lang w:val="en-GB"/>
         </w:rPr>
         <w:t xml:space="preserve"> </w:t>
+      </w:r>
+      <w:r>
+        <w:rPr>
+          <w:lang w:val="en-GB"/>
+        </w:rPr>
+        <w:t>V</w:t>
       </w:r>
     </w:p>
     <w:p>
@@ -2668,19 +2701,25 @@
           <w:lang w:val="en-GB"/>
         </w:rPr>
       </w:pPr>
-      <w:bookmarkStart w:id="6" w:name="_Toc8229604"/>
+      <w:bookmarkStart w:id="5" w:name="_Toc8229604"/>
       <w:r>
         <w:rPr>
           <w:lang w:val="en-GB"/>
         </w:rPr>
         <w:t>Bug in use case UC17.1</w:t>
       </w:r>
-      <w:bookmarkEnd w:id="6"/>
+      <w:bookmarkEnd w:id="5"/>
       <w:r>
         <w:rPr>
           <w:lang w:val="en-GB"/>
         </w:rPr>
         <w:t xml:space="preserve"> </w:t>
+      </w:r>
+      <w:r>
+        <w:rPr>
+          <w:lang w:val="en-GB"/>
+        </w:rPr>
+        <w:t>V</w:t>
       </w:r>
     </w:p>
     <w:p>
@@ -2780,19 +2819,25 @@
           <w:lang w:val="en-GB"/>
         </w:rPr>
       </w:pPr>
-      <w:bookmarkStart w:id="7" w:name="_Toc8229605"/>
+      <w:bookmarkStart w:id="6" w:name="_Toc8229605"/>
       <w:r>
         <w:rPr>
           <w:lang w:val="en-GB"/>
         </w:rPr>
         <w:t>Bug in use case UC17.2</w:t>
       </w:r>
-      <w:bookmarkEnd w:id="7"/>
+      <w:bookmarkEnd w:id="6"/>
       <w:r>
         <w:rPr>
           <w:lang w:val="en-GB"/>
         </w:rPr>
         <w:t xml:space="preserve"> </w:t>
+      </w:r>
+      <w:r>
+        <w:rPr>
+          <w:lang w:val="en-GB"/>
+        </w:rPr>
+        <w:t>X</w:t>
       </w:r>
     </w:p>
     <w:p>
@@ -2892,19 +2937,25 @@
           <w:lang w:val="en-GB"/>
         </w:rPr>
       </w:pPr>
-      <w:bookmarkStart w:id="8" w:name="_Toc8229606"/>
+      <w:bookmarkStart w:id="7" w:name="_Toc8229606"/>
       <w:r>
         <w:rPr>
           <w:lang w:val="en-GB"/>
         </w:rPr>
         <w:t>Bug in use case UC17.2</w:t>
       </w:r>
-      <w:bookmarkEnd w:id="8"/>
+      <w:bookmarkEnd w:id="7"/>
       <w:r>
         <w:rPr>
           <w:lang w:val="en-GB"/>
         </w:rPr>
         <w:t xml:space="preserve"> </w:t>
+      </w:r>
+      <w:r>
+        <w:rPr>
+          <w:lang w:val="en-GB"/>
+        </w:rPr>
+        <w:t>V</w:t>
       </w:r>
     </w:p>
     <w:p>
@@ -3007,7 +3058,7 @@
           <w:lang w:val="en-GB"/>
         </w:rPr>
       </w:pPr>
-      <w:bookmarkStart w:id="9" w:name="_Toc8229607"/>
+      <w:bookmarkStart w:id="8" w:name="_Toc8229607"/>
       <w:r>
         <w:rPr>
           <w:lang w:val="en-GB"/>
@@ -3025,15 +3076,27 @@
         <w:rPr>
           <w:lang w:val="en-GB"/>
         </w:rPr>
+        <w:t xml:space="preserve"> </w:t>
+      </w:r>
+      <w:r>
+        <w:rPr>
+          <w:lang w:val="en-GB"/>
+        </w:rPr>
         <w:tab/>
         <w:t>UC23.1</w:t>
       </w:r>
-      <w:bookmarkEnd w:id="9"/>
+      <w:bookmarkEnd w:id="8"/>
       <w:r>
         <w:rPr>
           <w:lang w:val="en-GB"/>
         </w:rPr>
         <w:t xml:space="preserve"> </w:t>
+      </w:r>
+      <w:r>
+        <w:rPr>
+          <w:lang w:val="en-GB"/>
+        </w:rPr>
+        <w:t>V</w:t>
       </w:r>
     </w:p>
     <w:p>
@@ -3133,19 +3196,25 @@
           <w:lang w:val="en-GB"/>
         </w:rPr>
       </w:pPr>
-      <w:bookmarkStart w:id="10" w:name="_Toc8229608"/>
+      <w:bookmarkStart w:id="9" w:name="_Toc8229608"/>
       <w:r>
         <w:rPr>
           <w:lang w:val="en-GB"/>
         </w:rPr>
         <w:t>Bug in use case UC24.1</w:t>
       </w:r>
-      <w:bookmarkEnd w:id="10"/>
+      <w:bookmarkEnd w:id="9"/>
       <w:r>
         <w:rPr>
           <w:lang w:val="en-GB"/>
         </w:rPr>
         <w:t xml:space="preserve"> </w:t>
+      </w:r>
+      <w:r>
+        <w:rPr>
+          <w:lang w:val="en-GB"/>
+        </w:rPr>
+        <w:t>V</w:t>
       </w:r>
     </w:p>
     <w:p>
@@ -3251,7 +3320,7 @@
         </w:rPr>
         <w:t xml:space="preserve"> </w:t>
       </w:r>
-      <w:bookmarkStart w:id="11" w:name="_Toc8229609"/>
+      <w:bookmarkStart w:id="10" w:name="_Toc8229609"/>
       <w:r>
         <w:rPr>
           <w:lang w:val="en-GB"/>
@@ -3264,7 +3333,7 @@
         </w:rPr>
         <w:t>3.2</w:t>
       </w:r>
-      <w:bookmarkEnd w:id="11"/>
+      <w:bookmarkEnd w:id="10"/>
       <w:r>
         <w:rPr>
           <w:lang w:val="en-GB"/>
@@ -3438,7 +3507,7 @@
         </w:rPr>
         <w:t xml:space="preserve"> </w:t>
       </w:r>
-      <w:bookmarkStart w:id="12" w:name="_Toc8229610"/>
+      <w:bookmarkStart w:id="11" w:name="_Toc8229610"/>
       <w:r>
         <w:rPr>
           <w:lang w:val="en-GB"/>
@@ -3449,21 +3518,9 @@
         <w:rPr>
           <w:lang w:val="en-GB"/>
         </w:rPr>
-        <w:t>10</w:t>
-      </w:r>
-      <w:r>
-        <w:rPr>
-          <w:lang w:val="en-GB"/>
-        </w:rPr>
-        <w:t>.</w:t>
-      </w:r>
-      <w:r>
-        <w:rPr>
-          <w:lang w:val="en-GB"/>
-        </w:rPr>
-        <w:t>1</w:t>
-      </w:r>
-      <w:bookmarkEnd w:id="12"/>
+        <w:t>10.1</w:t>
+      </w:r>
+      <w:bookmarkEnd w:id="11"/>
       <w:r>
         <w:rPr>
           <w:lang w:val="en-GB"/>
@@ -3590,7 +3647,7 @@
           <w:lang w:val="en-GB"/>
         </w:rPr>
       </w:pPr>
-      <w:bookmarkStart w:id="13" w:name="_Toc8229611"/>
+      <w:bookmarkStart w:id="12" w:name="_Toc8229611"/>
       <w:r>
         <w:rPr>
           <w:lang w:val="en-GB"/>
@@ -3601,7 +3658,28 @@
         <w:rPr>
           <w:lang w:val="en-GB"/>
         </w:rPr>
-        <w:t>1</w:t>
+        <w:t>13.1</w:t>
+      </w:r>
+      <w:bookmarkEnd w:id="12"/>
+      <w:r>
+        <w:rPr>
+          <w:lang w:val="en-GB"/>
+        </w:rPr>
+        <w:t xml:space="preserve"> </w:t>
+      </w:r>
+    </w:p>
+    <w:p>
+      <w:pPr>
+        <w:spacing w:after="218"/>
+        <w:rPr>
+          <w:lang w:val="en-GB"/>
+        </w:rPr>
+      </w:pPr>
+      <w:r>
+        <w:rPr>
+          <w:lang w:val="en-GB"/>
+        </w:rPr>
+        <w:t>UC1</w:t>
       </w:r>
       <w:r>
         <w:rPr>
@@ -3613,39 +3691,6 @@
         <w:rPr>
           <w:lang w:val="en-GB"/>
         </w:rPr>
-        <w:t>.1</w:t>
-      </w:r>
-      <w:bookmarkEnd w:id="13"/>
-      <w:r>
-        <w:rPr>
-          <w:lang w:val="en-GB"/>
-        </w:rPr>
-        <w:t xml:space="preserve"> </w:t>
-      </w:r>
-    </w:p>
-    <w:p>
-      <w:pPr>
-        <w:spacing w:after="218"/>
-        <w:rPr>
-          <w:lang w:val="en-GB"/>
-        </w:rPr>
-      </w:pPr>
-      <w:r>
-        <w:rPr>
-          <w:lang w:val="en-GB"/>
-        </w:rPr>
-        <w:t>UC1</w:t>
-      </w:r>
-      <w:r>
-        <w:rPr>
-          <w:lang w:val="en-GB"/>
-        </w:rPr>
-        <w:t>3</w:t>
-      </w:r>
-      <w:r>
-        <w:rPr>
-          <w:lang w:val="en-GB"/>
-        </w:rPr>
         <w:t xml:space="preserve">.1 </w:t>
       </w:r>
       <w:r>
@@ -3658,13 +3703,7 @@
         <w:rPr>
           <w:lang w:val="en-GB"/>
         </w:rPr>
-        <w:t>sponsorships</w:t>
-      </w:r>
-      <w:r>
-        <w:rPr>
-          <w:lang w:val="en-GB"/>
-        </w:rPr>
-        <w:t>.</w:t>
+        <w:t>sponsorships.</w:t>
       </w:r>
     </w:p>
     <w:p>
@@ -3708,31 +3747,7 @@
           <w:color w:val="403152"/>
           <w:lang w:val="en-GB"/>
         </w:rPr>
-        <w:t xml:space="preserve">The </w:t>
-      </w:r>
-      <w:r>
-        <w:rPr>
-          <w:rFonts w:asciiTheme="minorHAnsi" w:eastAsia="Comic Sans MS" w:hAnsiTheme="minorHAnsi" w:cstheme="minorHAnsi"/>
-          <w:color w:val="403152"/>
-          <w:lang w:val="en-GB"/>
-        </w:rPr>
-        <w:t>delete</w:t>
-      </w:r>
-      <w:r>
-        <w:rPr>
-          <w:rFonts w:asciiTheme="minorHAnsi" w:eastAsia="Comic Sans MS" w:hAnsiTheme="minorHAnsi" w:cstheme="minorHAnsi"/>
-          <w:color w:val="403152"/>
-          <w:lang w:val="en-GB"/>
-        </w:rPr>
-        <w:t xml:space="preserve"> link of the list </w:t>
-      </w:r>
-      <w:r>
-        <w:rPr>
-          <w:rFonts w:asciiTheme="minorHAnsi" w:eastAsia="Comic Sans MS" w:hAnsiTheme="minorHAnsi" w:cstheme="minorHAnsi"/>
-          <w:color w:val="403152"/>
-          <w:lang w:val="en-GB"/>
-        </w:rPr>
-        <w:t>does not delete the sponsorship and returns the same view</w:t>
+        <w:t>The delete link of the list does not delete the sponsorship and returns the same view</w:t>
       </w:r>
       <w:r>
         <w:rPr>
@@ -3783,6 +3798,8 @@
           <w:lang w:val="en-GB"/>
         </w:rPr>
       </w:pPr>
+      <w:bookmarkStart w:id="13" w:name="_GoBack"/>
+      <w:bookmarkEnd w:id="13"/>
     </w:p>
     <w:sectPr>
       <w:headerReference w:type="even" r:id="rId8"/>
@@ -4759,7 +4776,7 @@
 </file>
 
 <file path=customXml/itemProps1.xml><?xml version="1.0" encoding="utf-8"?>
-<ds:datastoreItem xmlns:ds="http://schemas.openxmlformats.org/officeDocument/2006/customXml" ds:itemID="{E280D981-833E-4F0B-9294-871957A2CED7}">
+<ds:datastoreItem xmlns:ds="http://schemas.openxmlformats.org/officeDocument/2006/customXml" ds:itemID="{25EE4D69-8A11-4197-8A5A-7432BAA616F2}">
   <ds:schemaRefs>
     <ds:schemaRef ds:uri="http://schemas.openxmlformats.org/officeDocument/2006/bibliography"/>
   </ds:schemaRefs>

</xml_diff>